<commit_message>
Add request type note to templates
</commit_message>
<xml_diff>
--- a/lib/assets/prison.docx
+++ b/lib/assets/prison.docx
@@ -1400,45 +1400,85 @@
               <w:rPr>
                 <w:rFonts w:ascii="Arial" w:hAnsi="Arial"/>
                 <w:b/>
-                <w:color w:val="2E15E9"/>
+                <w:bCs/>
+                <w:color w:val="0000FF"/>
                 <w:sz w:val="28"/>
                 <w:szCs w:val="28"/>
                 <w:u w:val="single"/>
               </w:rPr>
-              <w:t>All paper &amp; electronic inf</w:t>
+              <w:fldChar w:fldCharType="begin"/>
             </w:r>
             <w:r>
               <w:rPr>
                 <w:rFonts w:ascii="Arial" w:hAnsi="Arial"/>
                 <w:b/>
-                <w:color w:val="2E15E9"/>
+                <w:bCs/>
+                <w:color w:val="0000FF"/>
                 <w:sz w:val="28"/>
                 <w:szCs w:val="28"/>
                 <w:u w:val="single"/>
               </w:rPr>
-              <w:t>ormation</w:t>
+              <w:instrText xml:space="preserve"> MERGEFIELD =dat</w:instrText>
             </w:r>
             <w:r>
               <w:rPr>
                 <w:rFonts w:ascii="Arial" w:hAnsi="Arial"/>
                 <w:b/>
-                <w:color w:val="2E15E9"/>
+                <w:bCs/>
+                <w:color w:val="0000FF"/>
                 <w:sz w:val="28"/>
                 <w:szCs w:val="28"/>
                 <w:u w:val="single"/>
               </w:rPr>
-              <w:t xml:space="preserve"> </w:t>
+              <w:instrText>a_required</w:instrText>
             </w:r>
             <w:r>
               <w:rPr>
                 <w:rFonts w:ascii="Arial" w:hAnsi="Arial"/>
                 <w:b/>
-                <w:color w:val="2E15E9"/>
+                <w:bCs/>
+                <w:color w:val="0000FF"/>
                 <w:sz w:val="28"/>
                 <w:szCs w:val="28"/>
                 <w:u w:val="single"/>
               </w:rPr>
-              <w:t>including Security</w:t>
+              <w:instrText xml:space="preserve"> \* MERGEFORMAT </w:instrText>
+            </w:r>
+            <w:r>
+              <w:rPr>
+                <w:rFonts w:ascii="Arial" w:hAnsi="Arial"/>
+                <w:b/>
+                <w:bCs/>
+                <w:color w:val="0000FF"/>
+                <w:sz w:val="28"/>
+                <w:szCs w:val="28"/>
+                <w:u w:val="single"/>
+              </w:rPr>
+              <w:fldChar w:fldCharType="separate"/>
+            </w:r>
+            <w:r>
+              <w:rPr>
+                <w:rFonts w:ascii="Arial" w:hAnsi="Arial"/>
+                <w:b/>
+                <w:bCs/>
+                <w:noProof/>
+                <w:color w:val="0000FF"/>
+                <w:sz w:val="28"/>
+                <w:szCs w:val="28"/>
+                <w:u w:val="single"/>
+              </w:rPr>
+              <w:t>«=data_required»</w:t>
+            </w:r>
+            <w:r>
+              <w:rPr>
+                <w:rFonts w:ascii="Arial" w:hAnsi="Arial"/>
+                <w:b/>
+                <w:color w:val="0000FF"/>
+                <w:sz w:val="28"/>
+                <w:szCs w:val="28"/>
+                <w:u w:val="single"/>
+              </w:rPr>
+              <w:fldChar w:fldCharType="end"/>
             </w:r>
             <w:r>
               <w:rPr>

</xml_diff>

<commit_message>
Add request type note to templates (#2165)
</commit_message>
<xml_diff>
--- a/lib/assets/prison.docx
+++ b/lib/assets/prison.docx
@@ -1400,45 +1400,85 @@
               <w:rPr>
                 <w:rFonts w:ascii="Arial" w:hAnsi="Arial"/>
                 <w:b/>
-                <w:color w:val="2E15E9"/>
+                <w:bCs/>
+                <w:color w:val="0000FF"/>
                 <w:sz w:val="28"/>
                 <w:szCs w:val="28"/>
                 <w:u w:val="single"/>
               </w:rPr>
-              <w:t>All paper &amp; electronic inf</w:t>
+              <w:fldChar w:fldCharType="begin"/>
             </w:r>
             <w:r>
               <w:rPr>
                 <w:rFonts w:ascii="Arial" w:hAnsi="Arial"/>
                 <w:b/>
-                <w:color w:val="2E15E9"/>
+                <w:bCs/>
+                <w:color w:val="0000FF"/>
                 <w:sz w:val="28"/>
                 <w:szCs w:val="28"/>
                 <w:u w:val="single"/>
               </w:rPr>
-              <w:t>ormation</w:t>
+              <w:instrText xml:space="preserve"> MERGEFIELD =dat</w:instrText>
             </w:r>
             <w:r>
               <w:rPr>
                 <w:rFonts w:ascii="Arial" w:hAnsi="Arial"/>
                 <w:b/>
-                <w:color w:val="2E15E9"/>
+                <w:bCs/>
+                <w:color w:val="0000FF"/>
                 <w:sz w:val="28"/>
                 <w:szCs w:val="28"/>
                 <w:u w:val="single"/>
               </w:rPr>
-              <w:t xml:space="preserve"> </w:t>
+              <w:instrText>a_required</w:instrText>
             </w:r>
             <w:r>
               <w:rPr>
                 <w:rFonts w:ascii="Arial" w:hAnsi="Arial"/>
                 <w:b/>
-                <w:color w:val="2E15E9"/>
+                <w:bCs/>
+                <w:color w:val="0000FF"/>
                 <w:sz w:val="28"/>
                 <w:szCs w:val="28"/>
                 <w:u w:val="single"/>
               </w:rPr>
-              <w:t>including Security</w:t>
+              <w:instrText xml:space="preserve"> \* MERGEFORMAT </w:instrText>
+            </w:r>
+            <w:r>
+              <w:rPr>
+                <w:rFonts w:ascii="Arial" w:hAnsi="Arial"/>
+                <w:b/>
+                <w:bCs/>
+                <w:color w:val="0000FF"/>
+                <w:sz w:val="28"/>
+                <w:szCs w:val="28"/>
+                <w:u w:val="single"/>
+              </w:rPr>
+              <w:fldChar w:fldCharType="separate"/>
+            </w:r>
+            <w:r>
+              <w:rPr>
+                <w:rFonts w:ascii="Arial" w:hAnsi="Arial"/>
+                <w:b/>
+                <w:bCs/>
+                <w:noProof/>
+                <w:color w:val="0000FF"/>
+                <w:sz w:val="28"/>
+                <w:szCs w:val="28"/>
+                <w:u w:val="single"/>
+              </w:rPr>
+              <w:t>«=data_required»</w:t>
+            </w:r>
+            <w:r>
+              <w:rPr>
+                <w:rFonts w:ascii="Arial" w:hAnsi="Arial"/>
+                <w:b/>
+                <w:color w:val="0000FF"/>
+                <w:sz w:val="28"/>
+                <w:szCs w:val="28"/>
+                <w:u w:val="single"/>
+              </w:rPr>
+              <w:fldChar w:fldCharType="end"/>
             </w:r>
             <w:r>
               <w:rPr>

</xml_diff>

<commit_message>
prison updated with tel number
</commit_message>
<xml_diff>
--- a/lib/assets/prison.docx
+++ b/lib/assets/prison.docx
@@ -1,6 +1,6 @@
 
 <file path=word/document.xml><?xml version="1.0" encoding="utf-8"?>
-<w:document xmlns:wpc="http://schemas.microsoft.com/office/word/2010/wordprocessingCanvas" xmlns:cx="http://schemas.microsoft.com/office/drawing/2014/chartex" xmlns:cx1="http://schemas.microsoft.com/office/drawing/2015/9/8/chartex" xmlns:cx2="http://schemas.microsoft.com/office/drawing/2015/10/21/chartex" xmlns:cx3="http://schemas.microsoft.com/office/drawing/2016/5/9/chartex" xmlns:cx4="http://schemas.microsoft.com/office/drawing/2016/5/10/chartex" xmlns:cx5="http://schemas.microsoft.com/office/drawing/2016/5/11/chartex" xmlns:cx6="http://schemas.microsoft.com/office/drawing/2016/5/12/chartex" xmlns:cx7="http://schemas.microsoft.com/office/drawing/2016/5/13/chartex" xmlns:cx8="http://schemas.microsoft.com/office/drawing/2016/5/14/chartex" xmlns:mc="http://schemas.openxmlformats.org/markup-compatibility/2006" xmlns:aink="http://schemas.microsoft.com/office/drawing/2016/ink" xmlns:am3d="http://schemas.microsoft.com/office/drawing/2017/model3d" xmlns:o="urn:schemas-microsoft-com:office:office" xmlns:oel="http://schemas.microsoft.com/office/2019/extlst" xmlns:r="http://schemas.openxmlformats.org/officeDocument/2006/relationships" xmlns:m="http://schemas.openxmlformats.org/officeDocument/2006/math" xmlns:v="urn:schemas-microsoft-com:vml" xmlns:wp14="http://schemas.microsoft.com/office/word/2010/wordprocessingDrawing" xmlns:wp="http://schemas.openxmlformats.org/drawingml/2006/wordprocessingDrawing" xmlns:w10="urn:schemas-microsoft-com:office:word" xmlns:w="http://schemas.openxmlformats.org/wordprocessingml/2006/main" xmlns:w14="http://schemas.microsoft.com/office/word/2010/wordml" xmlns:w15="http://schemas.microsoft.com/office/word/2012/wordml" xmlns:w16cex="http://schemas.microsoft.com/office/word/2018/wordml/cex" xmlns:w16cid="http://schemas.microsoft.com/office/word/2016/wordml/cid" xmlns:w16="http://schemas.microsoft.com/office/word/2018/wordml" xmlns:w16du="http://schemas.microsoft.com/office/word/2023/wordml/word16du" xmlns:w16sdtdh="http://schemas.microsoft.com/office/word/2020/wordml/sdtdatahash" xmlns:w16se="http://schemas.microsoft.com/office/word/2015/wordml/symex" xmlns:wpg="http://schemas.microsoft.com/office/word/2010/wordprocessingGroup" xmlns:wpi="http://schemas.microsoft.com/office/word/2010/wordprocessingInk" xmlns:wne="http://schemas.microsoft.com/office/word/2006/wordml" xmlns:wps="http://schemas.microsoft.com/office/word/2010/wordprocessingShape" mc:Ignorable="w14 w15 w16se w16cid w16 w16cex w16sdtdh wp14">
+<w:document xmlns:wpc="http://schemas.microsoft.com/office/word/2010/wordprocessingCanvas" xmlns:cx="http://schemas.microsoft.com/office/drawing/2014/chartex" xmlns:cx1="http://schemas.microsoft.com/office/drawing/2015/9/8/chartex" xmlns:cx2="http://schemas.microsoft.com/office/drawing/2015/10/21/chartex" xmlns:cx3="http://schemas.microsoft.com/office/drawing/2016/5/9/chartex" xmlns:cx4="http://schemas.microsoft.com/office/drawing/2016/5/10/chartex" xmlns:cx5="http://schemas.microsoft.com/office/drawing/2016/5/11/chartex" xmlns:cx6="http://schemas.microsoft.com/office/drawing/2016/5/12/chartex" xmlns:cx7="http://schemas.microsoft.com/office/drawing/2016/5/13/chartex" xmlns:cx8="http://schemas.microsoft.com/office/drawing/2016/5/14/chartex" xmlns:mc="http://schemas.openxmlformats.org/markup-compatibility/2006" xmlns:aink="http://schemas.microsoft.com/office/drawing/2016/ink" xmlns:am3d="http://schemas.microsoft.com/office/drawing/2017/model3d" xmlns:o="urn:schemas-microsoft-com:office:office" xmlns:oel="http://schemas.microsoft.com/office/2019/extlst" xmlns:r="http://schemas.openxmlformats.org/officeDocument/2006/relationships" xmlns:m="http://schemas.openxmlformats.org/officeDocument/2006/math" xmlns:v="urn:schemas-microsoft-com:vml" xmlns:wp14="http://schemas.microsoft.com/office/word/2010/wordprocessingDrawing" xmlns:wp="http://schemas.openxmlformats.org/drawingml/2006/wordprocessingDrawing" xmlns:w10="urn:schemas-microsoft-com:office:word" xmlns:w="http://schemas.openxmlformats.org/wordprocessingml/2006/main" xmlns:w14="http://schemas.microsoft.com/office/word/2010/wordml" xmlns:w15="http://schemas.microsoft.com/office/word/2012/wordml" xmlns:w16cex="http://schemas.microsoft.com/office/word/2018/wordml/cex" xmlns:w16cid="http://schemas.microsoft.com/office/word/2016/wordml/cid" xmlns:w16="http://schemas.microsoft.com/office/word/2018/wordml" xmlns:w16sdtdh="http://schemas.microsoft.com/office/word/2020/wordml/sdtdatahash" xmlns:w16se="http://schemas.microsoft.com/office/word/2015/wordml/symex" xmlns:wpg="http://schemas.microsoft.com/office/word/2010/wordprocessingGroup" xmlns:wpi="http://schemas.microsoft.com/office/word/2010/wordprocessingInk" xmlns:wne="http://schemas.microsoft.com/office/word/2006/wordml" xmlns:wps="http://schemas.microsoft.com/office/word/2010/wordprocessingShape" mc:Ignorable="w14 w15 w16se w16cid w16 w16cex w16sdtdh wp14">
   <w:body>
     <w:tbl>
       <w:tblPr>
@@ -371,6 +371,39 @@
                     <w:spacing w:line="220" w:lineRule="exact"/>
                     <w:rPr>
                       <w:rFonts w:ascii="Arial" w:hAnsi="Arial" w:cs="Arial"/>
+                      <w:b/>
+                      <w:sz w:val="22"/>
+                      <w:lang w:val="de-DE"/>
+                    </w:rPr>
+                  </w:pPr>
+                  <w:r>
+                    <w:rPr>
+                      <w:rFonts w:ascii="Arial" w:hAnsi="Arial" w:cs="Arial"/>
+                      <w:b/>
+                      <w:sz w:val="22"/>
+                      <w:lang w:val="de-DE"/>
+                    </w:rPr>
+                    <w:t xml:space="preserve">T  </w:t>
+                  </w:r>
+                  <w:r>
+                    <w:rPr>
+                      <w:rFonts w:ascii="Arial" w:hAnsi="Arial" w:cs="Arial"/>
+                      <w:bCs/>
+                      <w:sz w:val="22"/>
+                      <w:lang w:val="de-DE"/>
+                    </w:rPr>
+                    <w:t>01283 496 136</w:t>
+                  </w:r>
+                </w:p>
+                <w:p>
+                  <w:pPr>
+                    <w:overflowPunct w:val="0"/>
+                    <w:autoSpaceDE w:val="0"/>
+                    <w:autoSpaceDN w:val="0"/>
+                    <w:adjustRightInd w:val="0"/>
+                    <w:spacing w:line="220" w:lineRule="exact"/>
+                    <w:rPr>
+                      <w:rFonts w:ascii="Arial" w:hAnsi="Arial" w:cs="Arial"/>
                       <w:sz w:val="22"/>
                       <w:lang w:val="de-DE"/>
                     </w:rPr>
@@ -1787,27 +1820,7 @@
                 <w:szCs w:val="24"/>
                 <w:u w:val="single"/>
               </w:rPr>
-              <w:t xml:space="preserve"> it </w:t>
-            </w:r>
-            <w:proofErr w:type="gramStart"/>
-            <w:r>
-              <w:rPr>
-                <w:rFonts w:ascii="Arial" w:hAnsi="Arial"/>
-                <w:b/>
-                <w:szCs w:val="24"/>
-                <w:u w:val="single"/>
-              </w:rPr>
-              <w:t>has to</w:t>
-            </w:r>
-            <w:proofErr w:type="gramEnd"/>
-            <w:r>
-              <w:rPr>
-                <w:rFonts w:ascii="Arial" w:hAnsi="Arial"/>
-                <w:b/>
-                <w:szCs w:val="24"/>
-                <w:u w:val="single"/>
-              </w:rPr>
-              <w:t xml:space="preserve"> be </w:t>
+              <w:t xml:space="preserve"> it has to be </w:t>
             </w:r>
             <w:r>
               <w:rPr>
@@ -3325,7 +3338,7 @@
 </file>
 
 <file path=word/endnotes.xml><?xml version="1.0" encoding="utf-8"?>
-<w:endnotes xmlns:wpc="http://schemas.microsoft.com/office/word/2010/wordprocessingCanvas" xmlns:cx="http://schemas.microsoft.com/office/drawing/2014/chartex" xmlns:cx1="http://schemas.microsoft.com/office/drawing/2015/9/8/chartex" xmlns:cx2="http://schemas.microsoft.com/office/drawing/2015/10/21/chartex" xmlns:cx3="http://schemas.microsoft.com/office/drawing/2016/5/9/chartex" xmlns:cx4="http://schemas.microsoft.com/office/drawing/2016/5/10/chartex" xmlns:cx5="http://schemas.microsoft.com/office/drawing/2016/5/11/chartex" xmlns:cx6="http://schemas.microsoft.com/office/drawing/2016/5/12/chartex" xmlns:cx7="http://schemas.microsoft.com/office/drawing/2016/5/13/chartex" xmlns:cx8="http://schemas.microsoft.com/office/drawing/2016/5/14/chartex" xmlns:mc="http://schemas.openxmlformats.org/markup-compatibility/2006" xmlns:aink="http://schemas.microsoft.com/office/drawing/2016/ink" xmlns:am3d="http://schemas.microsoft.com/office/drawing/2017/model3d" xmlns:o="urn:schemas-microsoft-com:office:office" xmlns:oel="http://schemas.microsoft.com/office/2019/extlst" xmlns:r="http://schemas.openxmlformats.org/officeDocument/2006/relationships" xmlns:m="http://schemas.openxmlformats.org/officeDocument/2006/math" xmlns:v="urn:schemas-microsoft-com:vml" xmlns:wp14="http://schemas.microsoft.com/office/word/2010/wordprocessingDrawing" xmlns:wp="http://schemas.openxmlformats.org/drawingml/2006/wordprocessingDrawing" xmlns:w10="urn:schemas-microsoft-com:office:word" xmlns:w="http://schemas.openxmlformats.org/wordprocessingml/2006/main" xmlns:w14="http://schemas.microsoft.com/office/word/2010/wordml" xmlns:w15="http://schemas.microsoft.com/office/word/2012/wordml" xmlns:w16cex="http://schemas.microsoft.com/office/word/2018/wordml/cex" xmlns:w16cid="http://schemas.microsoft.com/office/word/2016/wordml/cid" xmlns:w16="http://schemas.microsoft.com/office/word/2018/wordml" xmlns:w16du="http://schemas.microsoft.com/office/word/2023/wordml/word16du" xmlns:w16sdtdh="http://schemas.microsoft.com/office/word/2020/wordml/sdtdatahash" xmlns:w16se="http://schemas.microsoft.com/office/word/2015/wordml/symex" xmlns:wpg="http://schemas.microsoft.com/office/word/2010/wordprocessingGroup" xmlns:wpi="http://schemas.microsoft.com/office/word/2010/wordprocessingInk" xmlns:wne="http://schemas.microsoft.com/office/word/2006/wordml" xmlns:wps="http://schemas.microsoft.com/office/word/2010/wordprocessingShape" mc:Ignorable="w14 w15 w16se w16cid w16 w16cex w16sdtdh wp14">
+<w:endnotes xmlns:wpc="http://schemas.microsoft.com/office/word/2010/wordprocessingCanvas" xmlns:cx="http://schemas.microsoft.com/office/drawing/2014/chartex" xmlns:cx1="http://schemas.microsoft.com/office/drawing/2015/9/8/chartex" xmlns:cx2="http://schemas.microsoft.com/office/drawing/2015/10/21/chartex" xmlns:cx3="http://schemas.microsoft.com/office/drawing/2016/5/9/chartex" xmlns:cx4="http://schemas.microsoft.com/office/drawing/2016/5/10/chartex" xmlns:cx5="http://schemas.microsoft.com/office/drawing/2016/5/11/chartex" xmlns:cx6="http://schemas.microsoft.com/office/drawing/2016/5/12/chartex" xmlns:cx7="http://schemas.microsoft.com/office/drawing/2016/5/13/chartex" xmlns:cx8="http://schemas.microsoft.com/office/drawing/2016/5/14/chartex" xmlns:mc="http://schemas.openxmlformats.org/markup-compatibility/2006" xmlns:aink="http://schemas.microsoft.com/office/drawing/2016/ink" xmlns:am3d="http://schemas.microsoft.com/office/drawing/2017/model3d" xmlns:o="urn:schemas-microsoft-com:office:office" xmlns:oel="http://schemas.microsoft.com/office/2019/extlst" xmlns:r="http://schemas.openxmlformats.org/officeDocument/2006/relationships" xmlns:m="http://schemas.openxmlformats.org/officeDocument/2006/math" xmlns:v="urn:schemas-microsoft-com:vml" xmlns:wp14="http://schemas.microsoft.com/office/word/2010/wordprocessingDrawing" xmlns:wp="http://schemas.openxmlformats.org/drawingml/2006/wordprocessingDrawing" xmlns:w10="urn:schemas-microsoft-com:office:word" xmlns:w="http://schemas.openxmlformats.org/wordprocessingml/2006/main" xmlns:w14="http://schemas.microsoft.com/office/word/2010/wordml" xmlns:w15="http://schemas.microsoft.com/office/word/2012/wordml" xmlns:w16cex="http://schemas.microsoft.com/office/word/2018/wordml/cex" xmlns:w16cid="http://schemas.microsoft.com/office/word/2016/wordml/cid" xmlns:w16="http://schemas.microsoft.com/office/word/2018/wordml" xmlns:w16sdtdh="http://schemas.microsoft.com/office/word/2020/wordml/sdtdatahash" xmlns:w16se="http://schemas.microsoft.com/office/word/2015/wordml/symex" xmlns:wpg="http://schemas.microsoft.com/office/word/2010/wordprocessingGroup" xmlns:wpi="http://schemas.microsoft.com/office/word/2010/wordprocessingInk" xmlns:wne="http://schemas.microsoft.com/office/word/2006/wordml" xmlns:wps="http://schemas.microsoft.com/office/word/2010/wordprocessingShape" mc:Ignorable="w14 w15 w16se w16cid w16 w16cex w16sdtdh wp14">
   <w:endnote w:type="separator" w:id="-1">
     <w:p>
       <w:r>
@@ -3344,7 +3357,7 @@
 </file>
 
 <file path=word/footnotes.xml><?xml version="1.0" encoding="utf-8"?>
-<w:footnotes xmlns:wpc="http://schemas.microsoft.com/office/word/2010/wordprocessingCanvas" xmlns:cx="http://schemas.microsoft.com/office/drawing/2014/chartex" xmlns:cx1="http://schemas.microsoft.com/office/drawing/2015/9/8/chartex" xmlns:cx2="http://schemas.microsoft.com/office/drawing/2015/10/21/chartex" xmlns:cx3="http://schemas.microsoft.com/office/drawing/2016/5/9/chartex" xmlns:cx4="http://schemas.microsoft.com/office/drawing/2016/5/10/chartex" xmlns:cx5="http://schemas.microsoft.com/office/drawing/2016/5/11/chartex" xmlns:cx6="http://schemas.microsoft.com/office/drawing/2016/5/12/chartex" xmlns:cx7="http://schemas.microsoft.com/office/drawing/2016/5/13/chartex" xmlns:cx8="http://schemas.microsoft.com/office/drawing/2016/5/14/chartex" xmlns:mc="http://schemas.openxmlformats.org/markup-compatibility/2006" xmlns:aink="http://schemas.microsoft.com/office/drawing/2016/ink" xmlns:am3d="http://schemas.microsoft.com/office/drawing/2017/model3d" xmlns:o="urn:schemas-microsoft-com:office:office" xmlns:oel="http://schemas.microsoft.com/office/2019/extlst" xmlns:r="http://schemas.openxmlformats.org/officeDocument/2006/relationships" xmlns:m="http://schemas.openxmlformats.org/officeDocument/2006/math" xmlns:v="urn:schemas-microsoft-com:vml" xmlns:wp14="http://schemas.microsoft.com/office/word/2010/wordprocessingDrawing" xmlns:wp="http://schemas.openxmlformats.org/drawingml/2006/wordprocessingDrawing" xmlns:w10="urn:schemas-microsoft-com:office:word" xmlns:w="http://schemas.openxmlformats.org/wordprocessingml/2006/main" xmlns:w14="http://schemas.microsoft.com/office/word/2010/wordml" xmlns:w15="http://schemas.microsoft.com/office/word/2012/wordml" xmlns:w16cex="http://schemas.microsoft.com/office/word/2018/wordml/cex" xmlns:w16cid="http://schemas.microsoft.com/office/word/2016/wordml/cid" xmlns:w16="http://schemas.microsoft.com/office/word/2018/wordml" xmlns:w16du="http://schemas.microsoft.com/office/word/2023/wordml/word16du" xmlns:w16sdtdh="http://schemas.microsoft.com/office/word/2020/wordml/sdtdatahash" xmlns:w16se="http://schemas.microsoft.com/office/word/2015/wordml/symex" xmlns:wpg="http://schemas.microsoft.com/office/word/2010/wordprocessingGroup" xmlns:wpi="http://schemas.microsoft.com/office/word/2010/wordprocessingInk" xmlns:wne="http://schemas.microsoft.com/office/word/2006/wordml" xmlns:wps="http://schemas.microsoft.com/office/word/2010/wordprocessingShape" mc:Ignorable="w14 w15 w16se w16cid w16 w16cex w16sdtdh wp14">
+<w:footnotes xmlns:wpc="http://schemas.microsoft.com/office/word/2010/wordprocessingCanvas" xmlns:cx="http://schemas.microsoft.com/office/drawing/2014/chartex" xmlns:cx1="http://schemas.microsoft.com/office/drawing/2015/9/8/chartex" xmlns:cx2="http://schemas.microsoft.com/office/drawing/2015/10/21/chartex" xmlns:cx3="http://schemas.microsoft.com/office/drawing/2016/5/9/chartex" xmlns:cx4="http://schemas.microsoft.com/office/drawing/2016/5/10/chartex" xmlns:cx5="http://schemas.microsoft.com/office/drawing/2016/5/11/chartex" xmlns:cx6="http://schemas.microsoft.com/office/drawing/2016/5/12/chartex" xmlns:cx7="http://schemas.microsoft.com/office/drawing/2016/5/13/chartex" xmlns:cx8="http://schemas.microsoft.com/office/drawing/2016/5/14/chartex" xmlns:mc="http://schemas.openxmlformats.org/markup-compatibility/2006" xmlns:aink="http://schemas.microsoft.com/office/drawing/2016/ink" xmlns:am3d="http://schemas.microsoft.com/office/drawing/2017/model3d" xmlns:o="urn:schemas-microsoft-com:office:office" xmlns:oel="http://schemas.microsoft.com/office/2019/extlst" xmlns:r="http://schemas.openxmlformats.org/officeDocument/2006/relationships" xmlns:m="http://schemas.openxmlformats.org/officeDocument/2006/math" xmlns:v="urn:schemas-microsoft-com:vml" xmlns:wp14="http://schemas.microsoft.com/office/word/2010/wordprocessingDrawing" xmlns:wp="http://schemas.openxmlformats.org/drawingml/2006/wordprocessingDrawing" xmlns:w10="urn:schemas-microsoft-com:office:word" xmlns:w="http://schemas.openxmlformats.org/wordprocessingml/2006/main" xmlns:w14="http://schemas.microsoft.com/office/word/2010/wordml" xmlns:w15="http://schemas.microsoft.com/office/word/2012/wordml" xmlns:w16cex="http://schemas.microsoft.com/office/word/2018/wordml/cex" xmlns:w16cid="http://schemas.microsoft.com/office/word/2016/wordml/cid" xmlns:w16="http://schemas.microsoft.com/office/word/2018/wordml" xmlns:w16sdtdh="http://schemas.microsoft.com/office/word/2020/wordml/sdtdatahash" xmlns:w16se="http://schemas.microsoft.com/office/word/2015/wordml/symex" xmlns:wpg="http://schemas.microsoft.com/office/word/2010/wordprocessingGroup" xmlns:wpi="http://schemas.microsoft.com/office/word/2010/wordprocessingInk" xmlns:wne="http://schemas.microsoft.com/office/word/2006/wordml" xmlns:wps="http://schemas.microsoft.com/office/word/2010/wordprocessingShape" mc:Ignorable="w14 w15 w16se w16cid w16 w16cex w16sdtdh wp14">
   <w:footnote w:type="separator" w:id="-1">
     <w:p>
       <w:r>
@@ -3363,7 +3376,7 @@
 </file>
 
 <file path=word/numbering.xml><?xml version="1.0" encoding="utf-8"?>
-<w:numbering xmlns:wpc="http://schemas.microsoft.com/office/word/2010/wordprocessingCanvas" xmlns:cx="http://schemas.microsoft.com/office/drawing/2014/chartex" xmlns:cx1="http://schemas.microsoft.com/office/drawing/2015/9/8/chartex" xmlns:cx2="http://schemas.microsoft.com/office/drawing/2015/10/21/chartex" xmlns:cx3="http://schemas.microsoft.com/office/drawing/2016/5/9/chartex" xmlns:cx4="http://schemas.microsoft.com/office/drawing/2016/5/10/chartex" xmlns:cx5="http://schemas.microsoft.com/office/drawing/2016/5/11/chartex" xmlns:cx6="http://schemas.microsoft.com/office/drawing/2016/5/12/chartex" xmlns:cx7="http://schemas.microsoft.com/office/drawing/2016/5/13/chartex" xmlns:cx8="http://schemas.microsoft.com/office/drawing/2016/5/14/chartex" xmlns:mc="http://schemas.openxmlformats.org/markup-compatibility/2006" xmlns:aink="http://schemas.microsoft.com/office/drawing/2016/ink" xmlns:am3d="http://schemas.microsoft.com/office/drawing/2017/model3d" xmlns:o="urn:schemas-microsoft-com:office:office" xmlns:oel="http://schemas.microsoft.com/office/2019/extlst" xmlns:r="http://schemas.openxmlformats.org/officeDocument/2006/relationships" xmlns:m="http://schemas.openxmlformats.org/officeDocument/2006/math" xmlns:v="urn:schemas-microsoft-com:vml" xmlns:wp14="http://schemas.microsoft.com/office/word/2010/wordprocessingDrawing" xmlns:wp="http://schemas.openxmlformats.org/drawingml/2006/wordprocessingDrawing" xmlns:w10="urn:schemas-microsoft-com:office:word" xmlns:w="http://schemas.openxmlformats.org/wordprocessingml/2006/main" xmlns:w14="http://schemas.microsoft.com/office/word/2010/wordml" xmlns:w15="http://schemas.microsoft.com/office/word/2012/wordml" xmlns:w16cex="http://schemas.microsoft.com/office/word/2018/wordml/cex" xmlns:w16cid="http://schemas.microsoft.com/office/word/2016/wordml/cid" xmlns:w16="http://schemas.microsoft.com/office/word/2018/wordml" xmlns:w16du="http://schemas.microsoft.com/office/word/2023/wordml/word16du" xmlns:w16sdtdh="http://schemas.microsoft.com/office/word/2020/wordml/sdtdatahash" xmlns:w16se="http://schemas.microsoft.com/office/word/2015/wordml/symex" xmlns:wpg="http://schemas.microsoft.com/office/word/2010/wordprocessingGroup" xmlns:wpi="http://schemas.microsoft.com/office/word/2010/wordprocessingInk" xmlns:wne="http://schemas.microsoft.com/office/word/2006/wordml" xmlns:wps="http://schemas.microsoft.com/office/word/2010/wordprocessingShape" mc:Ignorable="w14 w15 w16se w16cid w16 w16cex w16sdtdh wp14">
+<w:numbering xmlns:wpc="http://schemas.microsoft.com/office/word/2010/wordprocessingCanvas" xmlns:cx="http://schemas.microsoft.com/office/drawing/2014/chartex" xmlns:cx1="http://schemas.microsoft.com/office/drawing/2015/9/8/chartex" xmlns:cx2="http://schemas.microsoft.com/office/drawing/2015/10/21/chartex" xmlns:cx3="http://schemas.microsoft.com/office/drawing/2016/5/9/chartex" xmlns:cx4="http://schemas.microsoft.com/office/drawing/2016/5/10/chartex" xmlns:cx5="http://schemas.microsoft.com/office/drawing/2016/5/11/chartex" xmlns:cx6="http://schemas.microsoft.com/office/drawing/2016/5/12/chartex" xmlns:cx7="http://schemas.microsoft.com/office/drawing/2016/5/13/chartex" xmlns:cx8="http://schemas.microsoft.com/office/drawing/2016/5/14/chartex" xmlns:mc="http://schemas.openxmlformats.org/markup-compatibility/2006" xmlns:aink="http://schemas.microsoft.com/office/drawing/2016/ink" xmlns:am3d="http://schemas.microsoft.com/office/drawing/2017/model3d" xmlns:o="urn:schemas-microsoft-com:office:office" xmlns:oel="http://schemas.microsoft.com/office/2019/extlst" xmlns:r="http://schemas.openxmlformats.org/officeDocument/2006/relationships" xmlns:m="http://schemas.openxmlformats.org/officeDocument/2006/math" xmlns:v="urn:schemas-microsoft-com:vml" xmlns:wp14="http://schemas.microsoft.com/office/word/2010/wordprocessingDrawing" xmlns:wp="http://schemas.openxmlformats.org/drawingml/2006/wordprocessingDrawing" xmlns:w10="urn:schemas-microsoft-com:office:word" xmlns:w="http://schemas.openxmlformats.org/wordprocessingml/2006/main" xmlns:w14="http://schemas.microsoft.com/office/word/2010/wordml" xmlns:w15="http://schemas.microsoft.com/office/word/2012/wordml" xmlns:w16cex="http://schemas.microsoft.com/office/word/2018/wordml/cex" xmlns:w16cid="http://schemas.microsoft.com/office/word/2016/wordml/cid" xmlns:w16="http://schemas.microsoft.com/office/word/2018/wordml" xmlns:w16sdtdh="http://schemas.microsoft.com/office/word/2020/wordml/sdtdatahash" xmlns:w16se="http://schemas.microsoft.com/office/word/2015/wordml/symex" xmlns:wpg="http://schemas.microsoft.com/office/word/2010/wordprocessingGroup" xmlns:wpi="http://schemas.microsoft.com/office/word/2010/wordprocessingInk" xmlns:wne="http://schemas.microsoft.com/office/word/2006/wordml" xmlns:wps="http://schemas.microsoft.com/office/word/2010/wordprocessingShape" mc:Ignorable="w14 w15 w16se w16cid w16 w16cex w16sdtdh wp14">
   <w:abstractNum w:abstractNumId="0" w15:restartNumberingAfterBreak="0">
     <w:nsid w:val="0E44707B"/>
     <w:multiLevelType w:val="hybridMultilevel"/>

</xml_diff>